<commit_message>
Regina week diary update
</commit_message>
<xml_diff>
--- a/Work Diaries/Regina Cai/z5404590.docx
+++ b/Work Diaries/Regina Cai/z5404590.docx
@@ -154,6 +154,102 @@
           <w:lang w:val="en-US"/>
         </w:rPr>
         <w:t>As a team we decided our project will use ant design pro as front-end framework. Also, we decided what does our web application should look like and what does our web application output. We have our second meeting with our project client. Shiying and I write the user stories part of proposal report and we add them on Jira. And then, we allocate the user stories for sprint 1 to the related sprint section.</w:t>
+      </w:r>
+    </w:p>
+    <w:p>
+      <w:pPr>
+        <w:rPr>
+          <w:rFonts w:hint="default"/>
+          <w:b w:val="0"/>
+          <w:bCs w:val="0"/>
+          <w:lang w:val="en-US"/>
+        </w:rPr>
+      </w:pPr>
+    </w:p>
+    <w:p>
+      <w:pPr>
+        <w:rPr>
+          <w:rFonts w:hint="default"/>
+          <w:b/>
+          <w:bCs/>
+          <w:lang w:val="en-US"/>
+        </w:rPr>
+      </w:pPr>
+      <w:r>
+        <w:rPr>
+          <w:rFonts w:hint="default"/>
+          <w:b/>
+          <w:bCs/>
+          <w:lang w:val="en-US"/>
+        </w:rPr>
+        <w:t>Week 4</w:t>
+      </w:r>
+    </w:p>
+    <w:p>
+      <w:pPr>
+        <w:rPr>
+          <w:rFonts w:hint="default"/>
+          <w:b w:val="0"/>
+          <w:bCs w:val="0"/>
+          <w:lang w:val="en-US"/>
+        </w:rPr>
+      </w:pPr>
+      <w:r>
+        <w:rPr>
+          <w:rFonts w:hint="default"/>
+          <w:b w:val="0"/>
+          <w:bCs w:val="0"/>
+          <w:lang w:val="en-US"/>
+        </w:rPr>
+        <w:t>Our team decided to use Ant Design and Ant Design Pro to be the front-end framework of our project. As an entry-level front-end engineer who only learned the fundamentals of front-end development through COMP6080, I have no prior experience with Ant Design Pro and find it challenging to learn. I spent time this week diving into the Ant Design Pro. I read through the framework’s official documentation to understand its core concepts and features. Recognizing that the documentation had gaps, I turned to online tutorials for practical guidance. I followed the steps from the online tutorials to learn how to set up a new project with Ant Design Pro.</w:t>
+      </w:r>
+    </w:p>
+    <w:p>
+      <w:pPr>
+        <w:rPr>
+          <w:rFonts w:hint="default"/>
+          <w:b w:val="0"/>
+          <w:bCs w:val="0"/>
+          <w:lang w:val="en-US"/>
+        </w:rPr>
+      </w:pPr>
+    </w:p>
+    <w:p>
+      <w:pPr>
+        <w:rPr>
+          <w:rFonts w:hint="default"/>
+          <w:b/>
+          <w:bCs/>
+          <w:lang w:val="en-US"/>
+        </w:rPr>
+      </w:pPr>
+      <w:r>
+        <w:rPr>
+          <w:rFonts w:hint="default"/>
+          <w:b/>
+          <w:bCs/>
+          <w:lang w:val="en-US"/>
+        </w:rPr>
+        <w:t>Week 5</w:t>
+      </w:r>
+    </w:p>
+    <w:p>
+      <w:pPr>
+        <w:rPr>
+          <w:rFonts w:hint="default"/>
+          <w:b w:val="0"/>
+          <w:bCs w:val="0"/>
+          <w:lang w:val="en-US"/>
+        </w:rPr>
+      </w:pPr>
+      <w:r>
+        <w:rPr>
+          <w:rFonts w:hint="default"/>
+          <w:b w:val="0"/>
+          <w:bCs w:val="0"/>
+          <w:lang w:val="en-US"/>
+        </w:rPr>
+        <w:t>I continued my self-guided learning journey by exploring online tutorials related to the front-end of our project. I also spent time trying to modify the CSS of web elements to align with the appearance outlined in our protocol. Shiying and I had a meeting to discuss the approach of writing our retrospective report. I took on the responsibility of crafting the “What Went Well” and “Action to try in next sprint” sections of the retrospective report. And I formatted the report to ensure it aligns with marking Criteria. Also, as a team, we had a demo with our tutor and client to show the project progress.</w:t>
       </w:r>
       <w:bookmarkStart w:id="0" w:name="_GoBack"/>
       <w:bookmarkEnd w:id="0"/>
@@ -173,7 +269,7 @@
   <w:docDefaults>
     <w:rPrDefault>
       <w:rPr>
-        <w:rFonts w:asciiTheme="minorHAnsi" w:hAnsiTheme="minorHAnsi" w:eastAsiaTheme="minorEastAsia" w:cstheme="minorBidi"/>
+        <w:rFonts w:ascii="Times New Roman" w:hAnsi="Times New Roman" w:eastAsia="SimSun" w:cs="Times New Roman"/>
       </w:rPr>
     </w:rPrDefault>
     <w:pPrDefault/>

</xml_diff>